<commit_message>
Update to design table and image to go with
</commit_message>
<xml_diff>
--- a/1.1.1.1 Login Design Information Table.docx
+++ b/1.1.1.1 Login Design Information Table.docx
@@ -130,7 +130,28 @@
           </w:tcPr>
           <w:p>
             <w:r>
-              <w:t>The user will give user credentials which will be sent to the campus’ external authentication server. The response will be shown to the user and if it goes through the server will receive a token that will be used to get the profile information related to that user.</w:t>
+              <w:t xml:space="preserve">The user will give user credentials which will be sent to </w:t>
+            </w:r>
+            <w:r>
+              <w:t xml:space="preserve">Server for </w:t>
+            </w:r>
+            <w:r>
+              <w:t>the campus’ external authentication server. The response will be shown to the user</w:t>
+            </w:r>
+            <w:r>
+              <w:t xml:space="preserve"> with Display</w:t>
+            </w:r>
+            <w:r>
+              <w:t xml:space="preserve"> and if it goes through the server will receive a token </w:t>
+            </w:r>
+            <w:r>
+              <w:t xml:space="preserve">and </w:t>
+            </w:r>
+            <w:r>
+              <w:t>profile information related to that user</w:t>
+            </w:r>
+            <w:r>
+              <w:t xml:space="preserve"> to store in the Session Storage</w:t>
             </w:r>
           </w:p>
         </w:tc>
@@ -230,13 +251,7 @@
           </w:tcPr>
           <w:p>
             <w:r>
-              <w:t>External</w:t>
-            </w:r>
-            <w:r>
-              <w:t xml:space="preserve"> Authentication Server</w:t>
-            </w:r>
-            <w:r>
-              <w:t xml:space="preserve"> - BYUI</w:t>
+              <w:t>1.1.1.1.2 Display</w:t>
             </w:r>
           </w:p>
         </w:tc>
@@ -256,7 +271,11 @@
           <w:tcPr>
             <w:tcW w:w="4680" w:type="dxa"/>
           </w:tcPr>
-          <w:p/>
+          <w:p>
+            <w:r>
+              <w:t>1.1.2 Server</w:t>
+            </w:r>
+          </w:p>
         </w:tc>
       </w:tr>
       <w:tr>
@@ -274,7 +293,11 @@
           <w:tcPr>
             <w:tcW w:w="4680" w:type="dxa"/>
           </w:tcPr>
-          <w:p/>
+          <w:p>
+            <w:r>
+              <w:t>Session Storage</w:t>
+            </w:r>
+          </w:p>
         </w:tc>
       </w:tr>
       <w:tr>
@@ -1511,25 +1534,6 @@
 </file>
 
 <file path=customXml/item1.xml><?xml version="1.0" encoding="utf-8"?>
-<p:properties xmlns:p="http://schemas.microsoft.com/office/2006/metadata/properties" xmlns:xsi="http://www.w3.org/2001/XMLSchema-instance" xmlns:pc="http://schemas.microsoft.com/office/infopath/2007/PartnerControls">
-  <documentManagement>
-    <lcf76f155ced4ddcb4097134ff3c332f xmlns="16f5f9a4-892e-482f-b09f-69fa720b2cef">
-      <Terms xmlns="http://schemas.microsoft.com/office/infopath/2007/PartnerControls"/>
-    </lcf76f155ced4ddcb4097134ff3c332f>
-  </documentManagement>
-</p:properties>
-</file>
-
-<file path=customXml/item2.xml><?xml version="1.0" encoding="utf-8"?>
-<?mso-contentType ?>
-<FormTemplates xmlns="http://schemas.microsoft.com/sharepoint/v3/contenttype/forms">
-  <Display>DocumentLibraryForm</Display>
-  <Edit>DocumentLibraryForm</Edit>
-  <New>DocumentLibraryForm</New>
-</FormTemplates>
-</file>
-
-<file path=customXml/item3.xml><?xml version="1.0" encoding="utf-8"?>
 <ct:contentTypeSchema xmlns:ct="http://schemas.microsoft.com/office/2006/metadata/contentType" xmlns:ma="http://schemas.microsoft.com/office/2006/metadata/properties/metaAttributes" ct:_="" ma:_="" ma:contentTypeName="Document" ma:contentTypeID="0x01010010480B03AFDEAB419E32751D9275540E" ma:contentTypeVersion="8" ma:contentTypeDescription="Create a new document." ma:contentTypeScope="" ma:versionID="17ca9f5dce4d3e11ff6fef2379fe1867">
   <xsd:schema xmlns:xsd="http://www.w3.org/2001/XMLSchema" xmlns:xs="http://www.w3.org/2001/XMLSchema" xmlns:p="http://schemas.microsoft.com/office/2006/metadata/properties" xmlns:ns2="16f5f9a4-892e-482f-b09f-69fa720b2cef" targetNamespace="http://schemas.microsoft.com/office/2006/metadata/properties" ma:root="true" ma:fieldsID="3aae8fabba964416e8ef6d74c2a84f05" ns2:_="">
     <xsd:import namespace="16f5f9a4-892e-482f-b09f-69fa720b2cef"/>
@@ -1695,25 +1699,26 @@
 </ct:contentTypeSchema>
 </file>
 
-<file path=customXml/itemProps1.xml><?xml version="1.0" encoding="utf-8"?>
-<ds:datastoreItem xmlns:ds="http://schemas.openxmlformats.org/officeDocument/2006/customXml" ds:itemID="{73B80DD3-A510-49AF-A53D-AECFD629AE04}">
-  <ds:schemaRefs>
-    <ds:schemaRef ds:uri="http://schemas.microsoft.com/office/2006/metadata/properties"/>
-    <ds:schemaRef ds:uri="http://schemas.microsoft.com/office/infopath/2007/PartnerControls"/>
-    <ds:schemaRef ds:uri="16f5f9a4-892e-482f-b09f-69fa720b2cef"/>
-  </ds:schemaRefs>
-</ds:datastoreItem>
+<file path=customXml/item2.xml><?xml version="1.0" encoding="utf-8"?>
+<?mso-contentType ?>
+<FormTemplates xmlns="http://schemas.microsoft.com/sharepoint/v3/contenttype/forms">
+  <Display>DocumentLibraryForm</Display>
+  <Edit>DocumentLibraryForm</Edit>
+  <New>DocumentLibraryForm</New>
+</FormTemplates>
 </file>
 
-<file path=customXml/itemProps2.xml><?xml version="1.0" encoding="utf-8"?>
-<ds:datastoreItem xmlns:ds="http://schemas.openxmlformats.org/officeDocument/2006/customXml" ds:itemID="{D755AF91-02E3-4C48-B6E1-2343B7A15A68}">
-  <ds:schemaRefs>
-    <ds:schemaRef ds:uri="http://schemas.microsoft.com/sharepoint/v3/contenttype/forms"/>
-  </ds:schemaRefs>
-</ds:datastoreItem>
+<file path=customXml/item3.xml><?xml version="1.0" encoding="utf-8"?>
+<p:properties xmlns:p="http://schemas.microsoft.com/office/2006/metadata/properties" xmlns:xsi="http://www.w3.org/2001/XMLSchema-instance" xmlns:pc="http://schemas.microsoft.com/office/infopath/2007/PartnerControls">
+  <documentManagement>
+    <lcf76f155ced4ddcb4097134ff3c332f xmlns="16f5f9a4-892e-482f-b09f-69fa720b2cef">
+      <Terms xmlns="http://schemas.microsoft.com/office/infopath/2007/PartnerControls"/>
+    </lcf76f155ced4ddcb4097134ff3c332f>
+  </documentManagement>
+</p:properties>
 </file>
 
-<file path=customXml/itemProps3.xml><?xml version="1.0" encoding="utf-8"?>
+<file path=customXml/itemProps1.xml><?xml version="1.0" encoding="utf-8"?>
 <ds:datastoreItem xmlns:ds="http://schemas.openxmlformats.org/officeDocument/2006/customXml" ds:itemID="{24109788-FBB0-4579-89E8-13AB635F0BB2}">
   <ds:schemaRefs>
     <ds:schemaRef ds:uri="http://schemas.microsoft.com/office/2006/metadata/contentType"/>
@@ -1729,4 +1734,22 @@
     <ds:schemaRef ds:uri="http://schemas.microsoft.com/internal/obd"/>
   </ds:schemaRefs>
 </ds:datastoreItem>
+</file>
+
+<file path=customXml/itemProps2.xml><?xml version="1.0" encoding="utf-8"?>
+<ds:datastoreItem xmlns:ds="http://schemas.openxmlformats.org/officeDocument/2006/customXml" ds:itemID="{D755AF91-02E3-4C48-B6E1-2343B7A15A68}">
+  <ds:schemaRefs>
+    <ds:schemaRef ds:uri="http://schemas.microsoft.com/sharepoint/v3/contenttype/forms"/>
+  </ds:schemaRefs>
+</ds:datastoreItem>
+</file>
+
+<file path=customXml/itemProps3.xml><?xml version="1.0" encoding="utf-8"?>
+<ds:datastoreItem xmlns:ds="http://schemas.openxmlformats.org/officeDocument/2006/customXml" ds:itemID="{73B80DD3-A510-49AF-A53D-AECFD629AE04}">
+  <ds:schemaRefs>
+    <ds:schemaRef ds:uri="http://schemas.microsoft.com/office/2006/metadata/properties"/>
+    <ds:schemaRef ds:uri="http://schemas.microsoft.com/office/infopath/2007/PartnerControls"/>
+    <ds:schemaRef ds:uri="16f5f9a4-892e-482f-b09f-69fa720b2cef"/>
+  </ds:schemaRefs>
+</ds:datastoreItem>
 </file>
</xml_diff>